<commit_message>
Done with HW2 writeUP
</commit_message>
<xml_diff>
--- a/Homework2/Homework2-AryaRahmanian.docx
+++ b/Homework2/Homework2-AryaRahmanian.docx
@@ -18,7 +18,23 @@
           <w:sz w:val="32"/>
           <w:szCs w:val="32"/>
         </w:rPr>
-        <w:t xml:space="preserve">Homework 1 – </w:t>
+        <w:t xml:space="preserve">Homework </w:t>
+      </w:r>
+      <w:r>
+        <w:rPr>
+          <w:rFonts w:ascii="Times New Roman" w:hAnsi="Times New Roman" w:cs="Times New Roman"/>
+          <w:sz w:val="32"/>
+          <w:szCs w:val="32"/>
+        </w:rPr>
+        <w:t>2</w:t>
+      </w:r>
+      <w:r>
+        <w:rPr>
+          <w:rFonts w:ascii="Times New Roman" w:hAnsi="Times New Roman" w:cs="Times New Roman"/>
+          <w:sz w:val="32"/>
+          <w:szCs w:val="32"/>
+        </w:rPr>
+        <w:t xml:space="preserve"> – </w:t>
       </w:r>
       <w:r>
         <w:rPr>
@@ -353,7 +369,25 @@
           <w:sz w:val="24"/>
           <w:szCs w:val="24"/>
         </w:rPr>
-        <w:t>I could get the contiguous sequence of element by using index slicing. The slice would look something like data[i:i+m]. If i+m &gt; n, then python will return a slice up until the end of the list and not throw any errors.</w:t>
+        <w:t>I could get the contiguous sequence of element by using index slicing. The slice would look something like data[</w:t>
+      </w:r>
+      <w:proofErr w:type="gramStart"/>
+      <w:r>
+        <w:rPr>
+          <w:rFonts w:ascii="Times New Roman" w:hAnsi="Times New Roman" w:cs="Times New Roman"/>
+          <w:sz w:val="24"/>
+          <w:szCs w:val="24"/>
+        </w:rPr>
+        <w:t>i:i</w:t>
+      </w:r>
+      <w:proofErr w:type="gramEnd"/>
+      <w:r>
+        <w:rPr>
+          <w:rFonts w:ascii="Times New Roman" w:hAnsi="Times New Roman" w:cs="Times New Roman"/>
+          <w:sz w:val="24"/>
+          <w:szCs w:val="24"/>
+        </w:rPr>
+        <w:t>+m]. If i+m &gt; n, then python will return a slice up until the end of the list and not throw any errors.</w:t>
       </w:r>
       <w:r>
         <w:rPr>
@@ -695,7 +729,25 @@
           <w:sz w:val="24"/>
           <w:szCs w:val="24"/>
         </w:rPr>
-        <w:t>columns = len(data[0])</w:t>
+        <w:t>columns = len(</w:t>
+      </w:r>
+      <w:proofErr w:type="gramStart"/>
+      <w:r>
+        <w:rPr>
+          <w:rFonts w:ascii="Times New Roman" w:hAnsi="Times New Roman" w:cs="Times New Roman"/>
+          <w:sz w:val="24"/>
+          <w:szCs w:val="24"/>
+        </w:rPr>
+        <w:t>data[</w:t>
+      </w:r>
+      <w:proofErr w:type="gramEnd"/>
+      <w:r>
+        <w:rPr>
+          <w:rFonts w:ascii="Times New Roman" w:hAnsi="Times New Roman" w:cs="Times New Roman"/>
+          <w:sz w:val="24"/>
+          <w:szCs w:val="24"/>
+        </w:rPr>
+        <w:t>0])</w:t>
       </w:r>
     </w:p>
     <w:p>
@@ -715,7 +767,25 @@
           <w:sz w:val="24"/>
           <w:szCs w:val="24"/>
         </w:rPr>
-        <w:t>This is because data[0] is a list of the column headers. So, the length of how many column headers we have is the number of columns in the list.</w:t>
+        <w:t xml:space="preserve">This is because </w:t>
+      </w:r>
+      <w:proofErr w:type="gramStart"/>
+      <w:r>
+        <w:rPr>
+          <w:rFonts w:ascii="Times New Roman" w:hAnsi="Times New Roman" w:cs="Times New Roman"/>
+          <w:sz w:val="24"/>
+          <w:szCs w:val="24"/>
+        </w:rPr>
+        <w:t>data[</w:t>
+      </w:r>
+      <w:proofErr w:type="gramEnd"/>
+      <w:r>
+        <w:rPr>
+          <w:rFonts w:ascii="Times New Roman" w:hAnsi="Times New Roman" w:cs="Times New Roman"/>
+          <w:sz w:val="24"/>
+          <w:szCs w:val="24"/>
+        </w:rPr>
+        <w:t>0] is a list of the column headers. So, the length of how many column headers we have is the number of columns in the list.</w:t>
       </w:r>
     </w:p>
     <w:p>
@@ -742,7 +812,29 @@
           <w:sz w:val="24"/>
           <w:szCs w:val="24"/>
         </w:rPr>
-        <w:t>Question 2.D.iii: For column_avgs, describe a strategy for building a list of all of the numeric elements in the ith column. You may include Python expression(s) to help explain your answer, but your description should be in English. If iteration is involved, you should clearly specify what you are iterating over (i.e. what structure and/or what indices, including whether they are inclusive or exclusive).</w:t>
+        <w:t xml:space="preserve">Question 2.D.iii: For column_avgs, describe a strategy for building a list of </w:t>
+      </w:r>
+      <w:proofErr w:type="gramStart"/>
+      <w:r>
+        <w:rPr>
+          <w:rFonts w:ascii="Times New Roman" w:hAnsi="Times New Roman" w:cs="Times New Roman"/>
+          <w:b/>
+          <w:bCs/>
+          <w:sz w:val="24"/>
+          <w:szCs w:val="24"/>
+        </w:rPr>
+        <w:t>all of</w:t>
+      </w:r>
+      <w:proofErr w:type="gramEnd"/>
+      <w:r>
+        <w:rPr>
+          <w:rFonts w:ascii="Times New Roman" w:hAnsi="Times New Roman" w:cs="Times New Roman"/>
+          <w:b/>
+          <w:bCs/>
+          <w:sz w:val="24"/>
+          <w:szCs w:val="24"/>
+        </w:rPr>
+        <w:t xml:space="preserve"> the numeric elements in the ith column. You may include Python expression(s) to help explain your answer, but your description should be in English. If iteration is involved, you should clearly specify what you are iterating over (i.e. what structure and/or what indices, including whether they are inclusive or exclusive).</w:t>
       </w:r>
     </w:p>
     <w:p>
@@ -814,7 +906,25 @@
           <w:sz w:val="24"/>
           <w:szCs w:val="24"/>
         </w:rPr>
-        <w:t>for idx in range(len(data[0]))</w:t>
+        <w:t>for idx in range(len(</w:t>
+      </w:r>
+      <w:proofErr w:type="gramStart"/>
+      <w:r>
+        <w:rPr>
+          <w:rFonts w:ascii="Times New Roman" w:hAnsi="Times New Roman" w:cs="Times New Roman"/>
+          <w:sz w:val="24"/>
+          <w:szCs w:val="24"/>
+        </w:rPr>
+        <w:t>data[</w:t>
+      </w:r>
+      <w:proofErr w:type="gramEnd"/>
+      <w:r>
+        <w:rPr>
+          <w:rFonts w:ascii="Times New Roman" w:hAnsi="Times New Roman" w:cs="Times New Roman"/>
+          <w:sz w:val="24"/>
+          <w:szCs w:val="24"/>
+        </w:rPr>
+        <w:t>0]))</w:t>
       </w:r>
     </w:p>
     <w:p>
@@ -891,7 +1001,25 @@
           <w:sz w:val="24"/>
           <w:szCs w:val="24"/>
         </w:rPr>
-        <w:t xml:space="preserve"> corresponding to the column row, I am able to collect each column in a list by iterating over each row, accessing the i-th element that I want to collect with:</w:t>
+        <w:t xml:space="preserve"> corresponding to the column row, I </w:t>
+      </w:r>
+      <w:proofErr w:type="gramStart"/>
+      <w:r>
+        <w:rPr>
+          <w:rFonts w:ascii="Times New Roman" w:hAnsi="Times New Roman" w:cs="Times New Roman"/>
+          <w:sz w:val="24"/>
+          <w:szCs w:val="24"/>
+        </w:rPr>
+        <w:t>am able to</w:t>
+      </w:r>
+      <w:proofErr w:type="gramEnd"/>
+      <w:r>
+        <w:rPr>
+          <w:rFonts w:ascii="Times New Roman" w:hAnsi="Times New Roman" w:cs="Times New Roman"/>
+          <w:sz w:val="24"/>
+          <w:szCs w:val="24"/>
+        </w:rPr>
+        <w:t xml:space="preserve"> collect each column in a list by iterating over each row, accessing the i-th element that I want to collect with:</w:t>
       </w:r>
     </w:p>
     <w:p>
@@ -911,7 +1039,25 @@
           <w:sz w:val="24"/>
           <w:szCs w:val="24"/>
         </w:rPr>
-        <w:t>column = [row[idx] for row in data[1:]]</w:t>
+        <w:t xml:space="preserve">column = [row[idx] for row in </w:t>
+      </w:r>
+      <w:proofErr w:type="gramStart"/>
+      <w:r>
+        <w:rPr>
+          <w:rFonts w:ascii="Times New Roman" w:hAnsi="Times New Roman" w:cs="Times New Roman"/>
+          <w:sz w:val="24"/>
+          <w:szCs w:val="24"/>
+        </w:rPr>
+        <w:t>data[</w:t>
+      </w:r>
+      <w:proofErr w:type="gramEnd"/>
+      <w:r>
+        <w:rPr>
+          <w:rFonts w:ascii="Times New Roman" w:hAnsi="Times New Roman" w:cs="Times New Roman"/>
+          <w:sz w:val="24"/>
+          <w:szCs w:val="24"/>
+        </w:rPr>
+        <w:t>1:]]</w:t>
       </w:r>
     </w:p>
     <w:p>
@@ -931,7 +1077,25 @@
           <w:sz w:val="24"/>
           <w:szCs w:val="24"/>
         </w:rPr>
-        <w:t>And to remove all the None values, I would then iterate over every item in the column list I created above, removing all the None values.</w:t>
+        <w:t xml:space="preserve">And to remove all the </w:t>
+      </w:r>
+      <w:proofErr w:type="gramStart"/>
+      <w:r>
+        <w:rPr>
+          <w:rFonts w:ascii="Times New Roman" w:hAnsi="Times New Roman" w:cs="Times New Roman"/>
+          <w:sz w:val="24"/>
+          <w:szCs w:val="24"/>
+        </w:rPr>
+        <w:t>None values</w:t>
+      </w:r>
+      <w:proofErr w:type="gramEnd"/>
+      <w:r>
+        <w:rPr>
+          <w:rFonts w:ascii="Times New Roman" w:hAnsi="Times New Roman" w:cs="Times New Roman"/>
+          <w:sz w:val="24"/>
+          <w:szCs w:val="24"/>
+        </w:rPr>
+        <w:t>, I would then iterate over every item in the column list I created above, removing all the None values.</w:t>
       </w:r>
       <w:r>
         <w:rPr>

</xml_diff>